<commit_message>
Werkplan + planning gemaakt
</commit_message>
<xml_diff>
--- a/Werkplan.docx
+++ b/Werkplan.docx
@@ -1,6 +1,6 @@
 
 <file path=word/document.xml><?xml version="1.0" encoding="utf-8"?>
-<w:document xmlns:wpc="http://schemas.microsoft.com/office/word/2010/wordprocessingCanvas" xmlns:cx="http://schemas.microsoft.com/office/drawing/2014/chartex" xmlns:cx1="http://schemas.microsoft.com/office/drawing/2015/9/8/chartex" xmlns:cx2="http://schemas.microsoft.com/office/drawing/2015/10/21/chartex" xmlns:cx3="http://schemas.microsoft.com/office/drawing/2016/5/9/chartex" xmlns:cx4="http://schemas.microsoft.com/office/drawing/2016/5/10/chartex" xmlns:cx5="http://schemas.microsoft.com/office/drawing/2016/5/11/chartex" xmlns:cx6="http://schemas.microsoft.com/office/drawing/2016/5/12/chartex" xmlns:cx7="http://schemas.microsoft.com/office/drawing/2016/5/13/chartex" xmlns:cx8="http://schemas.microsoft.com/office/drawing/2016/5/14/chartex" xmlns:mc="http://schemas.openxmlformats.org/markup-compatibility/2006" xmlns:aink="http://schemas.microsoft.com/office/drawing/2016/ink" xmlns:am3d="http://schemas.microsoft.com/office/drawing/2017/model3d" xmlns:o="urn:schemas-microsoft-com:office:office" xmlns:r="http://schemas.openxmlformats.org/officeDocument/2006/relationships" xmlns:m="http://schemas.openxmlformats.org/officeDocument/2006/math" xmlns:v="urn:schemas-microsoft-com:vml" xmlns:wp14="http://schemas.microsoft.com/office/word/2010/wordprocessingDrawing" xmlns:wp="http://schemas.openxmlformats.org/drawingml/2006/wordprocessingDrawing" xmlns:w10="urn:schemas-microsoft-com:office:word" xmlns:w="http://schemas.openxmlformats.org/wordprocessingml/2006/main" xmlns:w14="http://schemas.microsoft.com/office/word/2010/wordml" xmlns:w15="http://schemas.microsoft.com/office/word/2012/wordml" xmlns:w16cid="http://schemas.microsoft.com/office/word/2016/wordml/cid" xmlns:w16se="http://schemas.microsoft.com/office/word/2015/wordml/symex" xmlns:wpg="http://schemas.microsoft.com/office/word/2010/wordprocessingGroup" xmlns:wpi="http://schemas.microsoft.com/office/word/2010/wordprocessingInk" xmlns:wne="http://schemas.microsoft.com/office/word/2006/wordml" xmlns:wps="http://schemas.microsoft.com/office/word/2010/wordprocessingShape" mc:Ignorable="w14 w15 w16se w16cid wp14">
+<w:document xmlns:wpc="http://schemas.microsoft.com/office/word/2010/wordprocessingCanvas" xmlns:mc="http://schemas.openxmlformats.org/markup-compatibility/2006" xmlns:o="urn:schemas-microsoft-com:office:office" xmlns:r="http://schemas.openxmlformats.org/officeDocument/2006/relationships" xmlns:m="http://schemas.openxmlformats.org/officeDocument/2006/math" xmlns:v="urn:schemas-microsoft-com:vml" xmlns:wp14="http://schemas.microsoft.com/office/word/2010/wordprocessingDrawing" xmlns:wp="http://schemas.openxmlformats.org/drawingml/2006/wordprocessingDrawing" xmlns:w10="urn:schemas-microsoft-com:office:word" xmlns:w="http://schemas.openxmlformats.org/wordprocessingml/2006/main" xmlns:w14="http://schemas.microsoft.com/office/word/2010/wordml" xmlns:w15="http://schemas.microsoft.com/office/word/2012/wordml" xmlns:wpg="http://schemas.microsoft.com/office/word/2010/wordprocessingGroup" xmlns:wpi="http://schemas.microsoft.com/office/word/2010/wordprocessingInk" xmlns:wne="http://schemas.microsoft.com/office/word/2006/wordml" xmlns:wps="http://schemas.microsoft.com/office/word/2010/wordprocessingShape" mc:Ignorable="w14 w15 wp14">
   <w:body>
     <w:sdt>
       <w:sdtPr>
@@ -208,6 +208,7 @@
                                       <w:dataBinding w:prefixMappings="xmlns:ns0='http://purl.org/dc/elements/1.1/' xmlns:ns1='http://schemas.openxmlformats.org/package/2006/metadata/core-properties' " w:xpath="/ns1:coreProperties[1]/ns0:title[1]" w:storeItemID="{6C3C8BC8-F283-45AE-878A-BAB7291924A1}"/>
                                       <w:text/>
                                     </w:sdtPr>
+                                    <w:sdtEndPr/>
                                     <w:sdtContent>
                                       <w:r>
                                         <w:rPr>
@@ -216,25 +217,7 @@
                                           <w:szCs w:val="72"/>
                                           <w:lang w:val="nl-NL"/>
                                         </w:rPr>
-                                        <w:t xml:space="preserve">           </w:t>
-                                      </w:r>
-                                      <w:r>
-                                        <w:rPr>
-                                          <w:color w:val="FFFFFF" w:themeColor="background1"/>
-                                          <w:sz w:val="56"/>
-                                          <w:szCs w:val="72"/>
-                                          <w:lang w:val="nl-NL"/>
-                                        </w:rPr>
-                                        <w:t xml:space="preserve"> </w:t>
-                                      </w:r>
-                                      <w:r>
-                                        <w:rPr>
-                                          <w:color w:val="FFFFFF" w:themeColor="background1"/>
-                                          <w:sz w:val="56"/>
-                                          <w:szCs w:val="72"/>
-                                          <w:lang w:val="nl-NL"/>
-                                        </w:rPr>
-                                        <w:t xml:space="preserve"> Werkplan</w:t>
+                                        <w:t>Werkplan</w:t>
                                       </w:r>
                                     </w:sdtContent>
                                   </w:sdt>
@@ -367,7 +350,7 @@
                 <w:pict>
                   <v:group id="Groep 125" o:spid="_x0000_s1026" style="position:absolute;margin-left:0;margin-top:0;width:540pt;height:556.55pt;z-index:-251657216;mso-width-percent:1154;mso-height-percent:670;mso-top-percent:45;mso-position-horizontal:center;mso-position-horizontal-relative:margin;mso-position-vertical-relative:page;mso-width-percent:1154;mso-height-percent:670;mso-top-percent:45;mso-width-relative:margin" coordsize="55613,54044" o:gfxdata="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">
                     <o:lock v:ext="edit" aspectratio="t"/>
-                    <v:shape id="Vrije vorm 10" o:spid="_x0000_s1027" style="position:absolute;width:55575;height:54044;visibility:visible;mso-wrap-style:square;v-text-anchor:bottom" coordsize="720,700" o:spt="100" o:gfxdata="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" adj="-11796480,,5400" path="m,c,644,,644,,644v23,6,62,14,113,21c250,685,476,700,720,644v,-27,,-27,,-27c720,,720,,720,,,,,,,e" fillcolor="#4d5f78 [2994]" stroked="f">
+                    <v:shape id="Vrije vorm 10" o:spid="_x0000_s1027" style="position:absolute;width:55575;height:54044;visibility:visible;mso-wrap-style:square;v-text-anchor:bottom" coordsize="720,700" o:spt="100" o:gfxdata="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" adj="-11796480,,5400" path="m,c,644,,644,,644v23,6,62,14,113,21c250,685,476,700,720,644v,-27,,-27,,-27c720,,720,,720,,,,,,,e" fillcolor="#4d5f78 [2994]" stroked="f">
                       <v:fill color2="#2a3442 [2018]" rotate="t" colors="0 #5d6d85;.5 #485972;1 #334258" focus="100%" type="gradient">
                         <o:fill v:ext="view" type="gradientUnscaled"/>
                       </v:fill>
@@ -398,6 +381,7 @@
                                 <w:dataBinding w:prefixMappings="xmlns:ns0='http://purl.org/dc/elements/1.1/' xmlns:ns1='http://schemas.openxmlformats.org/package/2006/metadata/core-properties' " w:xpath="/ns1:coreProperties[1]/ns0:title[1]" w:storeItemID="{6C3C8BC8-F283-45AE-878A-BAB7291924A1}"/>
                                 <w:text/>
                               </w:sdtPr>
+                              <w:sdtEndPr/>
                               <w:sdtContent>
                                 <w:r>
                                   <w:rPr>
@@ -406,25 +390,7 @@
                                     <w:szCs w:val="72"/>
                                     <w:lang w:val="nl-NL"/>
                                   </w:rPr>
-                                  <w:t xml:space="preserve">           </w:t>
-                                </w:r>
-                                <w:r>
-                                  <w:rPr>
-                                    <w:color w:val="FFFFFF" w:themeColor="background1"/>
-                                    <w:sz w:val="56"/>
-                                    <w:szCs w:val="72"/>
-                                    <w:lang w:val="nl-NL"/>
-                                  </w:rPr>
-                                  <w:t xml:space="preserve"> </w:t>
-                                </w:r>
-                                <w:r>
-                                  <w:rPr>
-                                    <w:color w:val="FFFFFF" w:themeColor="background1"/>
-                                    <w:sz w:val="56"/>
-                                    <w:szCs w:val="72"/>
-                                    <w:lang w:val="nl-NL"/>
-                                  </w:rPr>
-                                  <w:t xml:space="preserve"> Werkplan</w:t>
+                                  <w:t>Werkplan</w:t>
                                 </w:r>
                               </w:sdtContent>
                             </w:sdt>
@@ -432,7 +398,7 @@
                         </w:txbxContent>
                       </v:textbox>
                     </v:shape>
-                    <v:shape id="Vrije vorm 11" o:spid="_x0000_s1028" style="position:absolute;left:8763;top:47697;width:46850;height:5099;visibility:visible;mso-wrap-style:square;v-text-anchor:bottom" coordsize="607,66" o:gfxdata="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" path="m607,c450,44,300,57,176,57,109,57,49,53,,48,66,58,152,66,251,66,358,66,480,56,607,27,607,,607,,607,e" fillcolor="white [3212]" stroked="f">
+                    <v:shape id="Vrije vorm 11" o:spid="_x0000_s1028" style="position:absolute;left:8763;top:47697;width:46850;height:5099;visibility:visible;mso-wrap-style:square;v-text-anchor:bottom" coordsize="607,66" o:gfxdata="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" path="m607,c450,44,300,57,176,57,109,57,49,53,,48,66,58,152,66,251,66,358,66,480,56,607,27,607,,607,,607,e" fillcolor="white [3212]" stroked="f">
                       <v:fill opacity="19789f"/>
                       <v:path arrowok="t" o:connecttype="custom" o:connectlocs="4685030,0;1358427,440373;0,370840;1937302,509905;4685030,208598;4685030,0" o:connectangles="0,0,0,0,0,0"/>
                     </v:shape>
@@ -710,7 +676,16 @@
                                     <w:sz w:val="28"/>
                                     <w:szCs w:val="28"/>
                                   </w:rPr>
-                                  <w:t>6-11-2017</w:t>
+                                  <w:t>16</w:t>
+                                </w:r>
+                                <w:r>
+                                  <w:rPr>
+                                    <w:caps/>
+                                    <w:color w:val="5B9BD5" w:themeColor="accent1"/>
+                                    <w:sz w:val="28"/>
+                                    <w:szCs w:val="28"/>
+                                  </w:rPr>
+                                  <w:t>-11-2017</w:t>
                                 </w:r>
                               </w:p>
                             </w:txbxContent>
@@ -946,7 +921,16 @@
                               <w:sz w:val="28"/>
                               <w:szCs w:val="28"/>
                             </w:rPr>
-                            <w:t>6-11-2017</w:t>
+                            <w:t>16</w:t>
+                          </w:r>
+                          <w:r>
+                            <w:rPr>
+                              <w:caps/>
+                              <w:color w:val="5B9BD5" w:themeColor="accent1"/>
+                              <w:sz w:val="28"/>
+                              <w:szCs w:val="28"/>
+                            </w:rPr>
+                            <w:t>-11-2017</w:t>
                           </w:r>
                         </w:p>
                       </w:txbxContent>
@@ -1012,7 +996,7 @@
               <w:rFonts w:asciiTheme="minorHAnsi" w:eastAsiaTheme="minorEastAsia" w:hAnsiTheme="minorHAnsi"/>
               <w:noProof/>
               <w:sz w:val="22"/>
-              <w:lang w:val="en-GB" w:eastAsia="en-GB"/>
+              <w:lang w:val="nl-NL" w:eastAsia="nl-NL"/>
             </w:rPr>
           </w:pPr>
           <w:r>
@@ -1036,14 +1020,31 @@
             </w:rPr>
             <w:fldChar w:fldCharType="separate"/>
           </w:r>
-          <w:hyperlink w:anchor="_Toc498593985" w:history="1">
+          <w:hyperlink w:anchor="_Toc498598723" w:history="1">
             <w:r>
               <w:rPr>
                 <w:rStyle w:val="Hyperlink"/>
                 <w:noProof/>
                 <w:lang w:val="nl-NL"/>
               </w:rPr>
-              <w:t>1. Projectbeschrijving</w:t>
+              <w:t>1</w:t>
+            </w:r>
+            <w:r>
+              <w:rPr>
+                <w:rStyle w:val="Hyperlink"/>
+                <w:b/>
+                <w:noProof/>
+                <w:lang w:val="nl-NL"/>
+              </w:rPr>
+              <w:t xml:space="preserve">. </w:t>
+            </w:r>
+            <w:r>
+              <w:rPr>
+                <w:rStyle w:val="Hyperlink"/>
+                <w:noProof/>
+                <w:lang w:val="nl-NL"/>
+              </w:rPr>
+              <w:t>Projectbeschrijving</w:t>
             </w:r>
             <w:r>
               <w:rPr>
@@ -1064,7 +1065,7 @@
                 <w:noProof/>
                 <w:webHidden/>
               </w:rPr>
-              <w:instrText xml:space="preserve"> PAGEREF _Toc498593985 \h </w:instrText>
+              <w:instrText xml:space="preserve"> PAGEREF _Toc498598723 \h </w:instrText>
             </w:r>
             <w:r>
               <w:rPr>
@@ -1097,6 +1098,78 @@
         </w:p>
         <w:p>
           <w:pPr>
+            <w:pStyle w:val="Inhopg1"/>
+            <w:tabs>
+              <w:tab w:val="right" w:leader="dot" w:pos="9350"/>
+            </w:tabs>
+            <w:rPr>
+              <w:rFonts w:asciiTheme="minorHAnsi" w:eastAsiaTheme="minorEastAsia" w:hAnsiTheme="minorHAnsi"/>
+              <w:noProof/>
+              <w:sz w:val="22"/>
+              <w:lang w:val="nl-NL" w:eastAsia="nl-NL"/>
+            </w:rPr>
+          </w:pPr>
+          <w:hyperlink w:anchor="_Toc498598724" w:history="1">
+            <w:r>
+              <w:rPr>
+                <w:rStyle w:val="Hyperlink"/>
+                <w:noProof/>
+                <w:lang w:val="nl-NL"/>
+              </w:rPr>
+              <w:t>2. Activiteiten en planning</w:t>
+            </w:r>
+            <w:r>
+              <w:rPr>
+                <w:noProof/>
+                <w:webHidden/>
+              </w:rPr>
+              <w:tab/>
+            </w:r>
+            <w:r>
+              <w:rPr>
+                <w:noProof/>
+                <w:webHidden/>
+              </w:rPr>
+              <w:fldChar w:fldCharType="begin"/>
+            </w:r>
+            <w:r>
+              <w:rPr>
+                <w:noProof/>
+                <w:webHidden/>
+              </w:rPr>
+              <w:instrText xml:space="preserve"> PAGEREF _Toc498598724 \h </w:instrText>
+            </w:r>
+            <w:r>
+              <w:rPr>
+                <w:noProof/>
+                <w:webHidden/>
+              </w:rPr>
+            </w:r>
+            <w:r>
+              <w:rPr>
+                <w:noProof/>
+                <w:webHidden/>
+              </w:rPr>
+              <w:fldChar w:fldCharType="separate"/>
+            </w:r>
+            <w:r>
+              <w:rPr>
+                <w:noProof/>
+                <w:webHidden/>
+              </w:rPr>
+              <w:t>3</w:t>
+            </w:r>
+            <w:r>
+              <w:rPr>
+                <w:noProof/>
+                <w:webHidden/>
+              </w:rPr>
+              <w:fldChar w:fldCharType="end"/>
+            </w:r>
+          </w:hyperlink>
+        </w:p>
+        <w:p>
+          <w:pPr>
             <w:rPr>
               <w:rFonts w:ascii="Arial" w:hAnsi="Arial" w:cs="Arial"/>
               <w:sz w:val="24"/>
@@ -1143,19 +1216,25 @@
           <w:lang w:val="nl-NL"/>
         </w:rPr>
       </w:pPr>
-      <w:bookmarkStart w:id="0" w:name="_Toc498593985"/>
+      <w:bookmarkStart w:id="0" w:name="_Toc498598723"/>
+      <w:r>
+        <w:rPr>
+          <w:color w:val="5B9BD5" w:themeColor="accent1"/>
+          <w:lang w:val="nl-NL"/>
+        </w:rPr>
+        <w:lastRenderedPageBreak/>
+        <w:t>1</w:t>
+      </w:r>
       <w:r>
         <w:rPr>
           <w:b/>
           <w:color w:val="5B9BD5" w:themeColor="accent1"/>
           <w:lang w:val="nl-NL"/>
         </w:rPr>
-        <w:lastRenderedPageBreak/>
-        <w:t xml:space="preserve">1. </w:t>
-      </w:r>
-      <w:r>
-        <w:rPr>
-          <w:b/>
+        <w:t xml:space="preserve">. </w:t>
+      </w:r>
+      <w:r>
+        <w:rPr>
           <w:color w:val="5B9BD5" w:themeColor="accent1"/>
           <w:lang w:val="nl-NL"/>
         </w:rPr>
@@ -1227,7 +1306,39 @@
           <w:rFonts w:ascii="Arial" w:hAnsi="Arial" w:cs="Arial"/>
           <w:lang w:val="nl-NL"/>
         </w:rPr>
-        <w:t xml:space="preserve">Voor dit project gaan we een webshop reverse engineren. Tijdens dit proces zullen we van de desbetreffende webshop wireframes, use cases, </w:t>
+        <w:t xml:space="preserve">Voor dit project gaan we een webshop reverse engineren. Tijdens dit proces zullen we van de desbetreffende webshop </w:t>
+      </w:r>
+      <w:proofErr w:type="spellStart"/>
+      <w:r>
+        <w:rPr>
+          <w:rFonts w:ascii="Arial" w:hAnsi="Arial" w:cs="Arial"/>
+          <w:lang w:val="nl-NL"/>
+        </w:rPr>
+        <w:t>wireframes</w:t>
+      </w:r>
+      <w:proofErr w:type="spellEnd"/>
+      <w:r>
+        <w:rPr>
+          <w:rFonts w:ascii="Arial" w:hAnsi="Arial" w:cs="Arial"/>
+          <w:lang w:val="nl-NL"/>
+        </w:rPr>
+        <w:t xml:space="preserve">, </w:t>
+      </w:r>
+      <w:proofErr w:type="spellStart"/>
+      <w:r>
+        <w:rPr>
+          <w:rFonts w:ascii="Arial" w:hAnsi="Arial" w:cs="Arial"/>
+          <w:lang w:val="nl-NL"/>
+        </w:rPr>
+        <w:t>use</w:t>
+      </w:r>
+      <w:proofErr w:type="spellEnd"/>
+      <w:r>
+        <w:rPr>
+          <w:rFonts w:ascii="Arial" w:hAnsi="Arial" w:cs="Arial"/>
+          <w:lang w:val="nl-NL"/>
+        </w:rPr>
+        <w:t xml:space="preserve"> cases, </w:t>
       </w:r>
       <w:proofErr w:type="spellStart"/>
       <w:r>
@@ -1316,25 +1427,386 @@
         </w:rPr>
         <w:t>opdrachtgever voor dit project staat op 7 januari 2017. Zelf stellen wij de deadline op 22 december 2017, wij hebben hiervoor gekozen omdat graag een buffer willen hebben. Per taak voor dit project staat ook een deadline deze zijn weergeven in de MS-project planning, zie figuur 1.</w:t>
       </w:r>
-      <w:bookmarkStart w:id="1" w:name="_GoBack"/>
+      <w:r>
+        <w:rPr>
+          <w:rFonts w:ascii="Arial" w:hAnsi="Arial" w:cs="Arial"/>
+          <w:lang w:val="nl-NL"/>
+        </w:rPr>
+        <w:br/>
+      </w:r>
+      <w:r>
+        <w:rPr>
+          <w:rFonts w:ascii="Arial" w:hAnsi="Arial" w:cs="Arial"/>
+          <w:lang w:val="nl-NL"/>
+        </w:rPr>
+        <w:tab/>
+      </w:r>
+    </w:p>
+    <w:p>
+      <w:pPr>
+        <w:rPr>
+          <w:rFonts w:ascii="Arial" w:eastAsia="Times New Roman" w:hAnsi="Arial" w:cs="Arial"/>
+          <w:sz w:val="24"/>
+          <w:szCs w:val="24"/>
+          <w:lang w:val="nl-NL" w:eastAsia="en-GB"/>
+        </w:rPr>
+      </w:pPr>
+      <w:r>
+        <w:rPr>
+          <w:rFonts w:ascii="Arial" w:hAnsi="Arial" w:cs="Arial"/>
+          <w:lang w:val="nl-NL"/>
+        </w:rPr>
+        <w:br w:type="page"/>
+      </w:r>
+    </w:p>
+    <w:p>
+      <w:pPr>
+        <w:pStyle w:val="Kop1"/>
+        <w:rPr>
+          <w:lang w:val="nl-NL"/>
+        </w:rPr>
+      </w:pPr>
+      <w:bookmarkStart w:id="1" w:name="_Toc498598724"/>
+      <w:r>
+        <w:rPr>
+          <w:noProof/>
+          <w:lang w:val="nl-NL" w:eastAsia="nl-NL"/>
+        </w:rPr>
+        <w:lastRenderedPageBreak/>
+        <w:drawing>
+          <wp:anchor distT="0" distB="0" distL="114300" distR="114300" simplePos="0" relativeHeight="251664384" behindDoc="0" locked="0" layoutInCell="1" allowOverlap="1">
+            <wp:simplePos x="0" y="0"/>
+            <wp:positionH relativeFrom="margin">
+              <wp:align>left</wp:align>
+            </wp:positionH>
+            <wp:positionV relativeFrom="paragraph">
+              <wp:posOffset>266700</wp:posOffset>
+            </wp:positionV>
+            <wp:extent cx="5295900" cy="3868420"/>
+            <wp:effectExtent l="0" t="0" r="0" b="0"/>
+            <wp:wrapSquare wrapText="bothSides"/>
+            <wp:docPr id="1" name="Afbeelding 1"/>
+            <wp:cNvGraphicFramePr>
+              <a:graphicFrameLocks xmlns:a="http://schemas.openxmlformats.org/drawingml/2006/main" noChangeAspect="1"/>
+            </wp:cNvGraphicFramePr>
+            <a:graphic xmlns:a="http://schemas.openxmlformats.org/drawingml/2006/main">
+              <a:graphicData uri="http://schemas.openxmlformats.org/drawingml/2006/picture">
+                <pic:pic xmlns:pic="http://schemas.openxmlformats.org/drawingml/2006/picture">
+                  <pic:nvPicPr>
+                    <pic:cNvPr id="1" name=""/>
+                    <pic:cNvPicPr/>
+                  </pic:nvPicPr>
+                  <pic:blipFill>
+                    <a:blip r:embed="rId8">
+                      <a:extLst>
+                        <a:ext uri="{28A0092B-C50C-407E-A947-70E740481C1C}">
+                          <a14:useLocalDpi xmlns:a14="http://schemas.microsoft.com/office/drawing/2010/main" val="0"/>
+                        </a:ext>
+                      </a:extLst>
+                    </a:blip>
+                    <a:stretch>
+                      <a:fillRect/>
+                    </a:stretch>
+                  </pic:blipFill>
+                  <pic:spPr>
+                    <a:xfrm>
+                      <a:off x="0" y="0"/>
+                      <a:ext cx="5295900" cy="3868420"/>
+                    </a:xfrm>
+                    <a:prstGeom prst="rect">
+                      <a:avLst/>
+                    </a:prstGeom>
+                  </pic:spPr>
+                </pic:pic>
+              </a:graphicData>
+            </a:graphic>
+            <wp14:sizeRelH relativeFrom="page">
+              <wp14:pctWidth>0</wp14:pctWidth>
+            </wp14:sizeRelH>
+            <wp14:sizeRelV relativeFrom="page">
+              <wp14:pctHeight>0</wp14:pctHeight>
+            </wp14:sizeRelV>
+          </wp:anchor>
+        </w:drawing>
+      </w:r>
+      <w:r>
+        <w:rPr>
+          <w:lang w:val="nl-NL"/>
+        </w:rPr>
+        <w:t>2. Activiteiten en planning</w:t>
+      </w:r>
       <w:bookmarkEnd w:id="1"/>
+    </w:p>
+    <w:p>
+      <w:pPr>
+        <w:rPr>
+          <w:lang w:val="nl-NL"/>
+        </w:rPr>
+      </w:pPr>
+    </w:p>
+    <w:p>
+      <w:pPr>
+        <w:rPr>
+          <w:lang w:val="nl-NL"/>
+        </w:rPr>
+      </w:pPr>
+    </w:p>
+    <w:p>
+      <w:pPr>
+        <w:rPr>
+          <w:lang w:val="nl-NL"/>
+        </w:rPr>
+      </w:pPr>
+    </w:p>
+    <w:p>
+      <w:pPr>
+        <w:rPr>
+          <w:lang w:val="nl-NL"/>
+        </w:rPr>
+      </w:pPr>
+    </w:p>
+    <w:p>
+      <w:pPr>
+        <w:rPr>
+          <w:lang w:val="nl-NL"/>
+        </w:rPr>
+      </w:pPr>
+    </w:p>
+    <w:p>
+      <w:pPr>
+        <w:rPr>
+          <w:lang w:val="nl-NL"/>
+        </w:rPr>
+      </w:pPr>
+    </w:p>
+    <w:p>
+      <w:pPr>
+        <w:rPr>
+          <w:lang w:val="nl-NL"/>
+        </w:rPr>
+      </w:pPr>
+    </w:p>
+    <w:p>
+      <w:pPr>
+        <w:rPr>
+          <w:lang w:val="nl-NL"/>
+        </w:rPr>
+      </w:pPr>
+    </w:p>
+    <w:p>
+      <w:pPr>
+        <w:rPr>
+          <w:lang w:val="nl-NL"/>
+        </w:rPr>
+      </w:pPr>
+    </w:p>
+    <w:p>
+      <w:pPr>
+        <w:rPr>
+          <w:lang w:val="nl-NL"/>
+        </w:rPr>
+      </w:pPr>
+    </w:p>
+    <w:p>
+      <w:pPr>
+        <w:rPr>
+          <w:lang w:val="nl-NL"/>
+        </w:rPr>
+      </w:pPr>
+    </w:p>
+    <w:p>
+      <w:pPr>
+        <w:rPr>
+          <w:lang w:val="nl-NL"/>
+        </w:rPr>
+      </w:pPr>
+      <w:bookmarkStart w:id="2" w:name="_GoBack"/>
+      <w:bookmarkEnd w:id="2"/>
+    </w:p>
+    <w:p>
+      <w:pPr>
+        <w:rPr>
+          <w:lang w:val="nl-NL"/>
+        </w:rPr>
+      </w:pPr>
+    </w:p>
+    <w:p>
+      <w:pPr>
+        <w:rPr>
+          <w:lang w:val="nl-NL"/>
+        </w:rPr>
+      </w:pPr>
+    </w:p>
+    <w:p>
+      <w:pPr>
+        <w:rPr>
+          <w:lang w:val="nl-NL"/>
+        </w:rPr>
+      </w:pPr>
+    </w:p>
+    <w:p>
+      <w:pPr>
+        <w:rPr>
+          <w:lang w:val="nl-NL"/>
+        </w:rPr>
+      </w:pPr>
+      <w:r>
+        <w:rPr>
+          <w:noProof/>
+          <w:lang w:val="nl-NL" w:eastAsia="nl-NL"/>
+        </w:rPr>
+        <w:drawing>
+          <wp:anchor distT="0" distB="0" distL="114300" distR="114300" simplePos="0" relativeHeight="251663360" behindDoc="0" locked="0" layoutInCell="1" allowOverlap="1">
+            <wp:simplePos x="0" y="0"/>
+            <wp:positionH relativeFrom="margin">
+              <wp:posOffset>-28575</wp:posOffset>
+            </wp:positionH>
+            <wp:positionV relativeFrom="paragraph">
+              <wp:posOffset>75565</wp:posOffset>
+            </wp:positionV>
+            <wp:extent cx="5324475" cy="2762250"/>
+            <wp:effectExtent l="0" t="0" r="9525" b="0"/>
+            <wp:wrapSquare wrapText="bothSides"/>
+            <wp:docPr id="4" name="Afbeelding 4"/>
+            <wp:cNvGraphicFramePr>
+              <a:graphicFrameLocks xmlns:a="http://schemas.openxmlformats.org/drawingml/2006/main" noChangeAspect="1"/>
+            </wp:cNvGraphicFramePr>
+            <a:graphic xmlns:a="http://schemas.openxmlformats.org/drawingml/2006/main">
+              <a:graphicData uri="http://schemas.openxmlformats.org/drawingml/2006/picture">
+                <pic:pic xmlns:pic="http://schemas.openxmlformats.org/drawingml/2006/picture">
+                  <pic:nvPicPr>
+                    <pic:cNvPr id="1" name=""/>
+                    <pic:cNvPicPr/>
+                  </pic:nvPicPr>
+                  <pic:blipFill>
+                    <a:blip r:embed="rId9">
+                      <a:extLst>
+                        <a:ext uri="{28A0092B-C50C-407E-A947-70E740481C1C}">
+                          <a14:useLocalDpi xmlns:a14="http://schemas.microsoft.com/office/drawing/2010/main" val="0"/>
+                        </a:ext>
+                      </a:extLst>
+                    </a:blip>
+                    <a:stretch>
+                      <a:fillRect/>
+                    </a:stretch>
+                  </pic:blipFill>
+                  <pic:spPr>
+                    <a:xfrm>
+                      <a:off x="0" y="0"/>
+                      <a:ext cx="5324475" cy="2762250"/>
+                    </a:xfrm>
+                    <a:prstGeom prst="rect">
+                      <a:avLst/>
+                    </a:prstGeom>
+                  </pic:spPr>
+                </pic:pic>
+              </a:graphicData>
+            </a:graphic>
+            <wp14:sizeRelH relativeFrom="page">
+              <wp14:pctWidth>0</wp14:pctWidth>
+            </wp14:sizeRelH>
+            <wp14:sizeRelV relativeFrom="page">
+              <wp14:pctHeight>0</wp14:pctHeight>
+            </wp14:sizeRelV>
+          </wp:anchor>
+        </w:drawing>
+      </w:r>
+    </w:p>
+    <w:p>
+      <w:pPr>
+        <w:rPr>
+          <w:lang w:val="nl-NL"/>
+        </w:rPr>
+      </w:pPr>
+    </w:p>
+    <w:p>
+      <w:pPr>
+        <w:rPr>
+          <w:lang w:val="nl-NL"/>
+        </w:rPr>
+      </w:pPr>
+    </w:p>
+    <w:p>
+      <w:pPr>
+        <w:rPr>
+          <w:lang w:val="nl-NL"/>
+        </w:rPr>
+      </w:pPr>
+    </w:p>
+    <w:p>
+      <w:pPr>
+        <w:rPr>
+          <w:lang w:val="nl-NL"/>
+        </w:rPr>
+      </w:pPr>
+    </w:p>
+    <w:p>
+      <w:pPr>
+        <w:rPr>
+          <w:lang w:val="nl-NL"/>
+        </w:rPr>
+      </w:pPr>
+    </w:p>
+    <w:p>
+      <w:pPr>
+        <w:rPr>
+          <w:lang w:val="nl-NL"/>
+        </w:rPr>
+      </w:pPr>
+    </w:p>
+    <w:p>
+      <w:pPr>
+        <w:rPr>
+          <w:lang w:val="nl-NL"/>
+        </w:rPr>
+      </w:pPr>
+    </w:p>
+    <w:p>
+      <w:pPr>
+        <w:rPr>
+          <w:lang w:val="nl-NL"/>
+        </w:rPr>
+      </w:pPr>
+    </w:p>
+    <w:p>
+      <w:pPr>
+        <w:rPr>
+          <w:lang w:val="nl-NL"/>
+        </w:rPr>
+      </w:pPr>
+    </w:p>
+    <w:p>
+      <w:pPr>
+        <w:rPr>
+          <w:lang w:val="nl-NL"/>
+        </w:rPr>
+      </w:pPr>
+    </w:p>
+    <w:p>
+      <w:pPr>
+        <w:rPr>
+          <w:lang w:val="nl-NL"/>
+        </w:rPr>
+      </w:pPr>
+    </w:p>
+    <w:p>
+      <w:pPr>
+        <w:pStyle w:val="Geenafstand"/>
+      </w:pPr>
       <w:r>
         <w:rPr>
           <w:rFonts w:ascii="Arial" w:hAnsi="Arial" w:cs="Arial"/>
-          <w:lang w:val="nl-NL"/>
-        </w:rPr>
-        <w:br/>
-      </w:r>
-      <w:r>
-        <w:rPr>
-          <w:rFonts w:ascii="Arial" w:hAnsi="Arial" w:cs="Arial"/>
-          <w:lang w:val="nl-NL"/>
-        </w:rPr>
+          <w:i/>
+          <w:sz w:val="24"/>
+        </w:rPr>
+        <w:t>Figuur 1</w:t>
+      </w:r>
+      <w:r>
         <w:tab/>
       </w:r>
     </w:p>
     <w:sectPr>
-      <w:footerReference w:type="default" r:id="rId8"/>
+      <w:footerReference w:type="default" r:id="rId10"/>
       <w:pgSz w:w="12240" w:h="15840"/>
       <w:pgMar w:top="1440" w:right="1440" w:bottom="1440" w:left="1440" w:header="708" w:footer="708" w:gutter="0"/>
       <w:pgNumType w:start="0"/>
@@ -1347,7 +1819,7 @@
 </file>
 
 <file path=word/endnotes.xml><?xml version="1.0" encoding="utf-8"?>
-<w:endnotes xmlns:wpc="http://schemas.microsoft.com/office/word/2010/wordprocessingCanvas" xmlns:cx="http://schemas.microsoft.com/office/drawing/2014/chartex" xmlns:cx1="http://schemas.microsoft.com/office/drawing/2015/9/8/chartex" xmlns:cx2="http://schemas.microsoft.com/office/drawing/2015/10/21/chartex" xmlns:cx3="http://schemas.microsoft.com/office/drawing/2016/5/9/chartex" xmlns:cx4="http://schemas.microsoft.com/office/drawing/2016/5/10/chartex" xmlns:cx5="http://schemas.microsoft.com/office/drawing/2016/5/11/chartex" xmlns:cx6="http://schemas.microsoft.com/office/drawing/2016/5/12/chartex" xmlns:cx7="http://schemas.microsoft.com/office/drawing/2016/5/13/chartex" xmlns:cx8="http://schemas.microsoft.com/office/drawing/2016/5/14/chartex" xmlns:mc="http://schemas.openxmlformats.org/markup-compatibility/2006" xmlns:aink="http://schemas.microsoft.com/office/drawing/2016/ink" xmlns:am3d="http://schemas.microsoft.com/office/drawing/2017/model3d" xmlns:o="urn:schemas-microsoft-com:office:office" xmlns:r="http://schemas.openxmlformats.org/officeDocument/2006/relationships" xmlns:m="http://schemas.openxmlformats.org/officeDocument/2006/math" xmlns:v="urn:schemas-microsoft-com:vml" xmlns:wp14="http://schemas.microsoft.com/office/word/2010/wordprocessingDrawing" xmlns:wp="http://schemas.openxmlformats.org/drawingml/2006/wordprocessingDrawing" xmlns:w10="urn:schemas-microsoft-com:office:word" xmlns:w="http://schemas.openxmlformats.org/wordprocessingml/2006/main" xmlns:w14="http://schemas.microsoft.com/office/word/2010/wordml" xmlns:w15="http://schemas.microsoft.com/office/word/2012/wordml" xmlns:w16cid="http://schemas.microsoft.com/office/word/2016/wordml/cid" xmlns:w16se="http://schemas.microsoft.com/office/word/2015/wordml/symex" xmlns:wpg="http://schemas.microsoft.com/office/word/2010/wordprocessingGroup" xmlns:wpi="http://schemas.microsoft.com/office/word/2010/wordprocessingInk" xmlns:wne="http://schemas.microsoft.com/office/word/2006/wordml" xmlns:wps="http://schemas.microsoft.com/office/word/2010/wordprocessingShape" mc:Ignorable="w14 w15 w16se w16cid wp14">
+<w:endnotes xmlns:wpc="http://schemas.microsoft.com/office/word/2010/wordprocessingCanvas" xmlns:mc="http://schemas.openxmlformats.org/markup-compatibility/2006" xmlns:o="urn:schemas-microsoft-com:office:office" xmlns:r="http://schemas.openxmlformats.org/officeDocument/2006/relationships" xmlns:m="http://schemas.openxmlformats.org/officeDocument/2006/math" xmlns:v="urn:schemas-microsoft-com:vml" xmlns:wp14="http://schemas.microsoft.com/office/word/2010/wordprocessingDrawing" xmlns:wp="http://schemas.openxmlformats.org/drawingml/2006/wordprocessingDrawing" xmlns:w10="urn:schemas-microsoft-com:office:word" xmlns:w="http://schemas.openxmlformats.org/wordprocessingml/2006/main" xmlns:w14="http://schemas.microsoft.com/office/word/2010/wordml" xmlns:w15="http://schemas.microsoft.com/office/word/2012/wordml" xmlns:wpg="http://schemas.microsoft.com/office/word/2010/wordprocessingGroup" xmlns:wpi="http://schemas.microsoft.com/office/word/2010/wordprocessingInk" xmlns:wne="http://schemas.microsoft.com/office/word/2006/wordml" xmlns:wps="http://schemas.microsoft.com/office/word/2010/wordprocessingShape" mc:Ignorable="w14 w15 wp14">
   <w:endnote w:type="separator" w:id="-1">
     <w:p>
       <w:pPr>
@@ -1372,7 +1844,7 @@
 </file>
 
 <file path=word/footer1.xml><?xml version="1.0" encoding="utf-8"?>
-<w:ftr xmlns:wpc="http://schemas.microsoft.com/office/word/2010/wordprocessingCanvas" xmlns:cx="http://schemas.microsoft.com/office/drawing/2014/chartex" xmlns:cx1="http://schemas.microsoft.com/office/drawing/2015/9/8/chartex" xmlns:cx2="http://schemas.microsoft.com/office/drawing/2015/10/21/chartex" xmlns:cx3="http://schemas.microsoft.com/office/drawing/2016/5/9/chartex" xmlns:cx4="http://schemas.microsoft.com/office/drawing/2016/5/10/chartex" xmlns:cx5="http://schemas.microsoft.com/office/drawing/2016/5/11/chartex" xmlns:cx6="http://schemas.microsoft.com/office/drawing/2016/5/12/chartex" xmlns:cx7="http://schemas.microsoft.com/office/drawing/2016/5/13/chartex" xmlns:cx8="http://schemas.microsoft.com/office/drawing/2016/5/14/chartex" xmlns:mc="http://schemas.openxmlformats.org/markup-compatibility/2006" xmlns:aink="http://schemas.microsoft.com/office/drawing/2016/ink" xmlns:am3d="http://schemas.microsoft.com/office/drawing/2017/model3d" xmlns:o="urn:schemas-microsoft-com:office:office" xmlns:r="http://schemas.openxmlformats.org/officeDocument/2006/relationships" xmlns:m="http://schemas.openxmlformats.org/officeDocument/2006/math" xmlns:v="urn:schemas-microsoft-com:vml" xmlns:wp14="http://schemas.microsoft.com/office/word/2010/wordprocessingDrawing" xmlns:wp="http://schemas.openxmlformats.org/drawingml/2006/wordprocessingDrawing" xmlns:w10="urn:schemas-microsoft-com:office:word" xmlns:w="http://schemas.openxmlformats.org/wordprocessingml/2006/main" xmlns:w14="http://schemas.microsoft.com/office/word/2010/wordml" xmlns:w15="http://schemas.microsoft.com/office/word/2012/wordml" xmlns:w16cid="http://schemas.microsoft.com/office/word/2016/wordml/cid" xmlns:w16se="http://schemas.microsoft.com/office/word/2015/wordml/symex" xmlns:wpg="http://schemas.microsoft.com/office/word/2010/wordprocessingGroup" xmlns:wpi="http://schemas.microsoft.com/office/word/2010/wordprocessingInk" xmlns:wne="http://schemas.microsoft.com/office/word/2006/wordml" xmlns:wps="http://schemas.microsoft.com/office/word/2010/wordprocessingShape" mc:Ignorable="w14 w15 w16se w16cid wp14">
+<w:ftr xmlns:wpc="http://schemas.microsoft.com/office/word/2010/wordprocessingCanvas" xmlns:mc="http://schemas.openxmlformats.org/markup-compatibility/2006" xmlns:o="urn:schemas-microsoft-com:office:office" xmlns:r="http://schemas.openxmlformats.org/officeDocument/2006/relationships" xmlns:m="http://schemas.openxmlformats.org/officeDocument/2006/math" xmlns:v="urn:schemas-microsoft-com:vml" xmlns:wp14="http://schemas.microsoft.com/office/word/2010/wordprocessingDrawing" xmlns:wp="http://schemas.openxmlformats.org/drawingml/2006/wordprocessingDrawing" xmlns:w10="urn:schemas-microsoft-com:office:word" xmlns:w="http://schemas.openxmlformats.org/wordprocessingml/2006/main" xmlns:w14="http://schemas.microsoft.com/office/word/2010/wordml" xmlns:w15="http://schemas.microsoft.com/office/word/2012/wordml" xmlns:wpg="http://schemas.microsoft.com/office/word/2010/wordprocessingGroup" xmlns:wpi="http://schemas.microsoft.com/office/word/2010/wordprocessingInk" xmlns:wne="http://schemas.microsoft.com/office/word/2006/wordml" xmlns:wps="http://schemas.microsoft.com/office/word/2010/wordprocessingShape" mc:Ignorable="w14 w15 wp14">
   <w:sdt>
     <w:sdtPr>
       <w:id w:val="-1421863284"/>
@@ -1381,6 +1853,7 @@
         <w:docPartUnique/>
       </w:docPartObj>
     </w:sdtPr>
+    <w:sdtEndPr/>
     <w:sdtContent>
       <w:p>
         <w:pPr>
@@ -1401,7 +1874,7 @@
             <w:noProof/>
             <w:lang w:val="nl-NL"/>
           </w:rPr>
-          <w:t>2</w:t>
+          <w:t>3</w:t>
         </w:r>
         <w:r>
           <w:fldChar w:fldCharType="end"/>
@@ -1418,7 +1891,7 @@
 </file>
 
 <file path=word/footnotes.xml><?xml version="1.0" encoding="utf-8"?>
-<w:footnotes xmlns:wpc="http://schemas.microsoft.com/office/word/2010/wordprocessingCanvas" xmlns:cx="http://schemas.microsoft.com/office/drawing/2014/chartex" xmlns:cx1="http://schemas.microsoft.com/office/drawing/2015/9/8/chartex" xmlns:cx2="http://schemas.microsoft.com/office/drawing/2015/10/21/chartex" xmlns:cx3="http://schemas.microsoft.com/office/drawing/2016/5/9/chartex" xmlns:cx4="http://schemas.microsoft.com/office/drawing/2016/5/10/chartex" xmlns:cx5="http://schemas.microsoft.com/office/drawing/2016/5/11/chartex" xmlns:cx6="http://schemas.microsoft.com/office/drawing/2016/5/12/chartex" xmlns:cx7="http://schemas.microsoft.com/office/drawing/2016/5/13/chartex" xmlns:cx8="http://schemas.microsoft.com/office/drawing/2016/5/14/chartex" xmlns:mc="http://schemas.openxmlformats.org/markup-compatibility/2006" xmlns:aink="http://schemas.microsoft.com/office/drawing/2016/ink" xmlns:am3d="http://schemas.microsoft.com/office/drawing/2017/model3d" xmlns:o="urn:schemas-microsoft-com:office:office" xmlns:r="http://schemas.openxmlformats.org/officeDocument/2006/relationships" xmlns:m="http://schemas.openxmlformats.org/officeDocument/2006/math" xmlns:v="urn:schemas-microsoft-com:vml" xmlns:wp14="http://schemas.microsoft.com/office/word/2010/wordprocessingDrawing" xmlns:wp="http://schemas.openxmlformats.org/drawingml/2006/wordprocessingDrawing" xmlns:w10="urn:schemas-microsoft-com:office:word" xmlns:w="http://schemas.openxmlformats.org/wordprocessingml/2006/main" xmlns:w14="http://schemas.microsoft.com/office/word/2010/wordml" xmlns:w15="http://schemas.microsoft.com/office/word/2012/wordml" xmlns:w16cid="http://schemas.microsoft.com/office/word/2016/wordml/cid" xmlns:w16se="http://schemas.microsoft.com/office/word/2015/wordml/symex" xmlns:wpg="http://schemas.microsoft.com/office/word/2010/wordprocessingGroup" xmlns:wpi="http://schemas.microsoft.com/office/word/2010/wordprocessingInk" xmlns:wne="http://schemas.microsoft.com/office/word/2006/wordml" xmlns:wps="http://schemas.microsoft.com/office/word/2010/wordprocessingShape" mc:Ignorable="w14 w15 w16se w16cid wp14">
+<w:footnotes xmlns:wpc="http://schemas.microsoft.com/office/word/2010/wordprocessingCanvas" xmlns:mc="http://schemas.openxmlformats.org/markup-compatibility/2006" xmlns:o="urn:schemas-microsoft-com:office:office" xmlns:r="http://schemas.openxmlformats.org/officeDocument/2006/relationships" xmlns:m="http://schemas.openxmlformats.org/officeDocument/2006/math" xmlns:v="urn:schemas-microsoft-com:vml" xmlns:wp14="http://schemas.microsoft.com/office/word/2010/wordprocessingDrawing" xmlns:wp="http://schemas.openxmlformats.org/drawingml/2006/wordprocessingDrawing" xmlns:w10="urn:schemas-microsoft-com:office:word" xmlns:w="http://schemas.openxmlformats.org/wordprocessingml/2006/main" xmlns:w14="http://schemas.microsoft.com/office/word/2010/wordml" xmlns:w15="http://schemas.microsoft.com/office/word/2012/wordml" xmlns:wpg="http://schemas.microsoft.com/office/word/2010/wordprocessingGroup" xmlns:wpi="http://schemas.microsoft.com/office/word/2010/wordprocessingInk" xmlns:wne="http://schemas.microsoft.com/office/word/2006/wordml" xmlns:wps="http://schemas.microsoft.com/office/word/2010/wordprocessingShape" mc:Ignorable="w14 w15 wp14">
   <w:footnote w:type="separator" w:id="-1">
     <w:p>
       <w:pPr>
@@ -1443,7 +1916,7 @@
 </file>
 
 <file path=word/numbering.xml><?xml version="1.0" encoding="utf-8"?>
-<w:numbering xmlns:wpc="http://schemas.microsoft.com/office/word/2010/wordprocessingCanvas" xmlns:cx="http://schemas.microsoft.com/office/drawing/2014/chartex" xmlns:cx1="http://schemas.microsoft.com/office/drawing/2015/9/8/chartex" xmlns:cx2="http://schemas.microsoft.com/office/drawing/2015/10/21/chartex" xmlns:cx3="http://schemas.microsoft.com/office/drawing/2016/5/9/chartex" xmlns:cx4="http://schemas.microsoft.com/office/drawing/2016/5/10/chartex" xmlns:cx5="http://schemas.microsoft.com/office/drawing/2016/5/11/chartex" xmlns:cx6="http://schemas.microsoft.com/office/drawing/2016/5/12/chartex" xmlns:cx7="http://schemas.microsoft.com/office/drawing/2016/5/13/chartex" xmlns:cx8="http://schemas.microsoft.com/office/drawing/2016/5/14/chartex" xmlns:mc="http://schemas.openxmlformats.org/markup-compatibility/2006" xmlns:aink="http://schemas.microsoft.com/office/drawing/2016/ink" xmlns:am3d="http://schemas.microsoft.com/office/drawing/2017/model3d" xmlns:o="urn:schemas-microsoft-com:office:office" xmlns:r="http://schemas.openxmlformats.org/officeDocument/2006/relationships" xmlns:m="http://schemas.openxmlformats.org/officeDocument/2006/math" xmlns:v="urn:schemas-microsoft-com:vml" xmlns:wp14="http://schemas.microsoft.com/office/word/2010/wordprocessingDrawing" xmlns:wp="http://schemas.openxmlformats.org/drawingml/2006/wordprocessingDrawing" xmlns:w10="urn:schemas-microsoft-com:office:word" xmlns:w="http://schemas.openxmlformats.org/wordprocessingml/2006/main" xmlns:w14="http://schemas.microsoft.com/office/word/2010/wordml" xmlns:w15="http://schemas.microsoft.com/office/word/2012/wordml" xmlns:w16cid="http://schemas.microsoft.com/office/word/2016/wordml/cid" xmlns:w16se="http://schemas.microsoft.com/office/word/2015/wordml/symex" xmlns:wpg="http://schemas.microsoft.com/office/word/2010/wordprocessingGroup" xmlns:wpi="http://schemas.microsoft.com/office/word/2010/wordprocessingInk" xmlns:wne="http://schemas.microsoft.com/office/word/2006/wordml" xmlns:wps="http://schemas.microsoft.com/office/word/2010/wordprocessingShape" mc:Ignorable="w14 w15 w16se w16cid wp14">
+<w:numbering xmlns:wpc="http://schemas.microsoft.com/office/word/2010/wordprocessingCanvas" xmlns:mc="http://schemas.openxmlformats.org/markup-compatibility/2006" xmlns:o="urn:schemas-microsoft-com:office:office" xmlns:r="http://schemas.openxmlformats.org/officeDocument/2006/relationships" xmlns:m="http://schemas.openxmlformats.org/officeDocument/2006/math" xmlns:v="urn:schemas-microsoft-com:vml" xmlns:wp14="http://schemas.microsoft.com/office/word/2010/wordprocessingDrawing" xmlns:wp="http://schemas.openxmlformats.org/drawingml/2006/wordprocessingDrawing" xmlns:w10="urn:schemas-microsoft-com:office:word" xmlns:w="http://schemas.openxmlformats.org/wordprocessingml/2006/main" xmlns:w14="http://schemas.microsoft.com/office/word/2010/wordml" xmlns:w15="http://schemas.microsoft.com/office/word/2012/wordml" xmlns:wpg="http://schemas.microsoft.com/office/word/2010/wordprocessingGroup" xmlns:wpi="http://schemas.microsoft.com/office/word/2010/wordprocessingInk" xmlns:wne="http://schemas.microsoft.com/office/word/2006/wordml" xmlns:wps="http://schemas.microsoft.com/office/word/2010/wordprocessingShape" mc:Ignorable="w14 w15 wp14">
   <w:abstractNum w:abstractNumId="0" w15:restartNumberingAfterBreak="0">
     <w:nsid w:val="416B5AAB"/>
     <w:multiLevelType w:val="hybridMultilevel"/>
@@ -1632,7 +2105,7 @@
 </file>
 
 <file path=word/styles.xml><?xml version="1.0" encoding="utf-8"?>
-<w:styles xmlns:mc="http://schemas.openxmlformats.org/markup-compatibility/2006" xmlns:r="http://schemas.openxmlformats.org/officeDocument/2006/relationships" xmlns:w="http://schemas.openxmlformats.org/wordprocessingml/2006/main" xmlns:w14="http://schemas.microsoft.com/office/word/2010/wordml" xmlns:w15="http://schemas.microsoft.com/office/word/2012/wordml" xmlns:w16cid="http://schemas.microsoft.com/office/word/2016/wordml/cid" xmlns:w16se="http://schemas.microsoft.com/office/word/2015/wordml/symex" mc:Ignorable="w14 w15 w16se w16cid">
+<w:styles xmlns:mc="http://schemas.openxmlformats.org/markup-compatibility/2006" xmlns:r="http://schemas.openxmlformats.org/officeDocument/2006/relationships" xmlns:w="http://schemas.openxmlformats.org/wordprocessingml/2006/main" xmlns:w14="http://schemas.microsoft.com/office/word/2010/wordml" xmlns:w15="http://schemas.microsoft.com/office/word/2012/wordml" mc:Ignorable="w14 w15">
   <w:docDefaults>
     <w:rPrDefault>
       <w:rPr>
@@ -1648,7 +2121,7 @@
       </w:pPr>
     </w:pPrDefault>
   </w:docDefaults>
-  <w:latentStyles w:defLockedState="0" w:defUIPriority="99" w:defSemiHidden="0" w:defUnhideWhenUsed="0" w:defQFormat="0" w:count="375">
+  <w:latentStyles w:defLockedState="0" w:defUIPriority="99" w:defSemiHidden="0" w:defUnhideWhenUsed="0" w:defQFormat="0" w:count="371">
     <w:lsdException w:name="Normal" w:uiPriority="0" w:qFormat="1"/>
     <w:lsdException w:name="heading 1" w:uiPriority="9" w:qFormat="1"/>
     <w:lsdException w:name="heading 2" w:semiHidden="1" w:uiPriority="9" w:unhideWhenUsed="1" w:qFormat="1"/>
@@ -2020,10 +2493,6 @@
     <w:lsdException w:name="List Table 5 Dark Accent 6" w:uiPriority="50"/>
     <w:lsdException w:name="List Table 6 Colorful Accent 6" w:uiPriority="51"/>
     <w:lsdException w:name="List Table 7 Colorful Accent 6" w:uiPriority="52"/>
-    <w:lsdException w:name="Mention" w:semiHidden="1" w:unhideWhenUsed="1"/>
-    <w:lsdException w:name="Smart Hyperlink" w:semiHidden="1" w:unhideWhenUsed="1"/>
-    <w:lsdException w:name="Hashtag" w:semiHidden="1" w:unhideWhenUsed="1"/>
-    <w:lsdException w:name="Unresolved Mention" w:semiHidden="1" w:unhideWhenUsed="1"/>
   </w:latentStyles>
   <w:style w:type="paragraph" w:default="1" w:styleId="Standaard">
     <w:name w:val="Normal"/>
@@ -2571,7 +3040,7 @@
 </file>
 
 <file path=customXml/itemProps1.xml><?xml version="1.0" encoding="utf-8"?>
-<ds:datastoreItem xmlns:ds="http://schemas.openxmlformats.org/officeDocument/2006/customXml" ds:itemID="{BA814246-CA28-4F40-BFBB-4B33C9BD4321}">
+<ds:datastoreItem xmlns:ds="http://schemas.openxmlformats.org/officeDocument/2006/customXml" ds:itemID="{AB3192F7-DDF8-4E9E-B065-56820978E74D}">
   <ds:schemaRefs>
     <ds:schemaRef ds:uri="http://schemas.openxmlformats.org/officeDocument/2006/bibliography"/>
   </ds:schemaRefs>

</xml_diff>

<commit_message>
Typfouten en Nederlands aangepast
</commit_message>
<xml_diff>
--- a/Werkplan.docx
+++ b/Werkplan.docx
@@ -474,7 +474,7 @@
                             <w:txbxContent>
                               <w:p>
                                 <w:pPr>
-                                  <w:pStyle w:val="Geenafstand"/>
+                                  <w:pStyle w:val="NoSpacing"/>
                                   <w:spacing w:before="40" w:after="40"/>
                                   <w:rPr>
                                     <w:caps/>
@@ -532,7 +532,7 @@
                               </w:p>
                               <w:p>
                                 <w:pPr>
-                                  <w:pStyle w:val="Geenafstand"/>
+                                  <w:pStyle w:val="NoSpacing"/>
                                   <w:spacing w:before="40" w:after="40"/>
                                   <w:rPr>
                                     <w:caps/>
@@ -581,7 +581,7 @@
                               </w:p>
                               <w:p>
                                 <w:pPr>
-                                  <w:pStyle w:val="Geenafstand"/>
+                                  <w:pStyle w:val="NoSpacing"/>
                                   <w:spacing w:before="40" w:after="40"/>
                                   <w:rPr>
                                     <w:caps/>
@@ -639,7 +639,7 @@
                               </w:p>
                               <w:p>
                                 <w:pPr>
-                                  <w:pStyle w:val="Geenafstand"/>
+                                  <w:pStyle w:val="NoSpacing"/>
                                   <w:spacing w:before="40" w:after="40"/>
                                   <w:rPr>
                                     <w:caps/>
@@ -660,7 +660,7 @@
                               </w:p>
                               <w:p>
                                 <w:pPr>
-                                  <w:pStyle w:val="Geenafstand"/>
+                                  <w:pStyle w:val="NoSpacing"/>
                                   <w:spacing w:before="40" w:after="40"/>
                                   <w:rPr>
                                     <w:caps/>
@@ -980,7 +980,7 @@
       <w:sdtContent>
         <w:p>
           <w:pPr>
-            <w:pStyle w:val="Kopvaninhoudsopgave"/>
+            <w:pStyle w:val="TOCHeading"/>
           </w:pPr>
           <w:r>
             <w:t>Inhoudsopgave</w:t>
@@ -988,7 +988,7 @@
         </w:p>
         <w:p>
           <w:pPr>
-            <w:pStyle w:val="Inhopg1"/>
+            <w:pStyle w:val="TOC1"/>
             <w:tabs>
               <w:tab w:val="right" w:leader="dot" w:pos="9350"/>
             </w:tabs>
@@ -1098,7 +1098,7 @@
         </w:p>
         <w:p>
           <w:pPr>
-            <w:pStyle w:val="Inhopg1"/>
+            <w:pStyle w:val="TOC1"/>
             <w:tabs>
               <w:tab w:val="right" w:leader="dot" w:pos="9350"/>
             </w:tabs>
@@ -1209,7 +1209,7 @@
     </w:p>
     <w:p>
       <w:pPr>
-        <w:pStyle w:val="Kop1"/>
+        <w:pStyle w:val="Heading1"/>
         <w:rPr>
           <w:b/>
           <w:color w:val="5B9BD5" w:themeColor="accent1"/>
@@ -1251,7 +1251,7 @@
     </w:p>
     <w:p>
       <w:pPr>
-        <w:pStyle w:val="Normaalweb"/>
+        <w:pStyle w:val="NormalWeb"/>
         <w:shd w:val="clear" w:color="auto" w:fill="FFFFFF"/>
         <w:spacing w:before="0" w:beforeAutospacing="0" w:after="0" w:afterAutospacing="0"/>
         <w:rPr>
@@ -1306,7 +1306,7 @@
     </w:p>
     <w:p>
       <w:pPr>
-        <w:pStyle w:val="Normaalweb"/>
+        <w:pStyle w:val="NormalWeb"/>
         <w:shd w:val="clear" w:color="auto" w:fill="FFFFFF"/>
         <w:spacing w:before="0" w:beforeAutospacing="0" w:after="0" w:afterAutospacing="0"/>
         <w:rPr>
@@ -1379,7 +1379,7 @@
     </w:p>
     <w:p>
       <w:pPr>
-        <w:pStyle w:val="Normaalweb"/>
+        <w:pStyle w:val="NormalWeb"/>
         <w:shd w:val="clear" w:color="auto" w:fill="FFFFFF"/>
         <w:spacing w:before="0" w:beforeAutospacing="0" w:after="0" w:afterAutospacing="0"/>
         <w:rPr>
@@ -1398,7 +1398,7 @@
     </w:p>
     <w:p>
       <w:pPr>
-        <w:pStyle w:val="Normaalweb"/>
+        <w:pStyle w:val="NormalWeb"/>
         <w:shd w:val="clear" w:color="auto" w:fill="FFFFFF"/>
         <w:spacing w:before="0" w:beforeAutospacing="0" w:after="0" w:afterAutospacing="0"/>
         <w:rPr>
@@ -1424,7 +1424,7 @@
     </w:p>
     <w:p>
       <w:pPr>
-        <w:pStyle w:val="Normaalweb"/>
+        <w:pStyle w:val="NormalWeb"/>
         <w:shd w:val="clear" w:color="auto" w:fill="FFFFFF"/>
         <w:spacing w:before="0" w:beforeAutospacing="0" w:after="0" w:afterAutospacing="0"/>
         <w:rPr>
@@ -1442,7 +1442,7 @@
     </w:p>
     <w:p>
       <w:pPr>
-        <w:pStyle w:val="Normaalweb"/>
+        <w:pStyle w:val="NormalWeb"/>
         <w:shd w:val="clear" w:color="auto" w:fill="FFFFFF"/>
         <w:spacing w:before="0" w:beforeAutospacing="0" w:after="0" w:afterAutospacing="0"/>
         <w:rPr>
@@ -1469,7 +1469,21 @@
           <w:rFonts w:ascii="Arial" w:hAnsi="Arial" w:cs="Arial"/>
           <w:lang w:val="nl-NL"/>
         </w:rPr>
-        <w:t xml:space="preserve"> Deze informatie word duidelijk uitgelegd in paragraaf 2 Activiteiten en planning.</w:t>
+        <w:t xml:space="preserve"> Deze informatie word</w:t>
+      </w:r>
+      <w:r>
+        <w:rPr>
+          <w:rFonts w:ascii="Arial" w:hAnsi="Arial" w:cs="Arial"/>
+          <w:lang w:val="nl-NL"/>
+        </w:rPr>
+        <w:t>t</w:t>
+      </w:r>
+      <w:r>
+        <w:rPr>
+          <w:rFonts w:ascii="Arial" w:hAnsi="Arial" w:cs="Arial"/>
+          <w:lang w:val="nl-NL"/>
+        </w:rPr>
+        <w:t xml:space="preserve"> duidelijk uitgelegd in paragraaf 2 Activiteiten en planning.</w:t>
       </w:r>
       <w:bookmarkStart w:id="1" w:name="_GoBack"/>
       <w:bookmarkEnd w:id="1"/>
@@ -1507,7 +1521,7 @@
     </w:p>
     <w:p>
       <w:pPr>
-        <w:pStyle w:val="Kop1"/>
+        <w:pStyle w:val="Heading1"/>
         <w:rPr>
           <w:lang w:val="nl-NL"/>
         </w:rPr>
@@ -1531,7 +1545,7 @@
     </w:p>
     <w:p>
       <w:pPr>
-        <w:pStyle w:val="Geenafstand"/>
+        <w:pStyle w:val="NoSpacing"/>
         <w:rPr>
           <w:rFonts w:ascii="Arial" w:hAnsi="Arial" w:cs="Arial"/>
           <w:sz w:val="24"/>
@@ -1549,21 +1563,98 @@
           <w:rFonts w:ascii="Arial" w:hAnsi="Arial" w:cs="Arial"/>
           <w:sz w:val="24"/>
         </w:rPr>
-        <w:t>Hier staan de taken in beschreven die we gaan doen daarnaast staat ook</w:t>
+        <w:t>Hier staan de taken in beschreven die we gaan doen</w:t>
       </w:r>
       <w:r>
         <w:rPr>
           <w:rFonts w:ascii="Arial" w:hAnsi="Arial" w:cs="Arial"/>
           <w:sz w:val="24"/>
         </w:rPr>
-        <w:t xml:space="preserve"> hoelang iemand over die taak gaat doen. Daarnaast staat</w:t>
+        <w:t>,</w:t>
       </w:r>
       <w:r>
         <w:rPr>
           <w:rFonts w:ascii="Arial" w:hAnsi="Arial" w:cs="Arial"/>
           <w:sz w:val="24"/>
         </w:rPr>
-        <w:t xml:space="preserve"> de datum wanneer we eraan beginnen en wanneer de deadline voor elke taak is. Naast de einddatum staat ook of dat er taken eerst moet worden afgemaakt voordat we een taak kunnen doen. Als laatste kolom staat wie de taak gaat doen zodat iedereen weet wie welke taak gaat doen.</w:t>
+        <w:t xml:space="preserve"> </w:t>
+      </w:r>
+      <w:r>
+        <w:rPr>
+          <w:rFonts w:ascii="Arial" w:hAnsi="Arial" w:cs="Arial"/>
+          <w:sz w:val="24"/>
+        </w:rPr>
+        <w:t>ook staat er hoeveel tijd er voor elke taak staat.</w:t>
+      </w:r>
+      <w:r>
+        <w:rPr>
+          <w:rFonts w:ascii="Arial" w:hAnsi="Arial" w:cs="Arial"/>
+          <w:sz w:val="24"/>
+        </w:rPr>
+        <w:t xml:space="preserve"> Daarnaast staat</w:t>
+      </w:r>
+      <w:r>
+        <w:rPr>
+          <w:rFonts w:ascii="Arial" w:hAnsi="Arial" w:cs="Arial"/>
+          <w:sz w:val="24"/>
+        </w:rPr>
+        <w:t xml:space="preserve"> de datum wanneer we eraan beginnen en wanneer de deadline voor elke taak is. Naas</w:t>
+      </w:r>
+      <w:r>
+        <w:rPr>
+          <w:rFonts w:ascii="Arial" w:hAnsi="Arial" w:cs="Arial"/>
+          <w:sz w:val="24"/>
+        </w:rPr>
+        <w:t xml:space="preserve">t de einddatum staat ook of </w:t>
+      </w:r>
+      <w:r>
+        <w:rPr>
+          <w:rFonts w:ascii="Arial" w:hAnsi="Arial" w:cs="Arial"/>
+          <w:sz w:val="24"/>
+        </w:rPr>
+        <w:t>er taken eerst moet</w:t>
+      </w:r>
+      <w:r>
+        <w:rPr>
+          <w:rFonts w:ascii="Arial" w:hAnsi="Arial" w:cs="Arial"/>
+          <w:sz w:val="24"/>
+        </w:rPr>
+        <w:t>en</w:t>
+      </w:r>
+      <w:r>
+        <w:rPr>
+          <w:rFonts w:ascii="Arial" w:hAnsi="Arial" w:cs="Arial"/>
+          <w:sz w:val="24"/>
+        </w:rPr>
+        <w:t xml:space="preserve"> worden afgemaakt voordat we een taak kunnen doen. Als laatste kolom staat wie de taak gaat </w:t>
+      </w:r>
+      <w:r>
+        <w:rPr>
+          <w:rFonts w:ascii="Arial" w:hAnsi="Arial" w:cs="Arial"/>
+          <w:sz w:val="24"/>
+        </w:rPr>
+        <w:t>uitvoeren</w:t>
+      </w:r>
+      <w:r>
+        <w:rPr>
+          <w:rFonts w:ascii="Arial" w:hAnsi="Arial" w:cs="Arial"/>
+          <w:sz w:val="24"/>
+        </w:rPr>
+        <w:t xml:space="preserve"> zodat iedereen weet </w:t>
+      </w:r>
+      <w:r>
+        <w:rPr>
+          <w:rFonts w:ascii="Arial" w:hAnsi="Arial" w:cs="Arial"/>
+          <w:sz w:val="24"/>
+        </w:rPr>
+        <w:t>wie welke taak voor zijn rekening heeft</w:t>
+      </w:r>
+      <w:r>
+        <w:rPr>
+          <w:rFonts w:ascii="Arial" w:hAnsi="Arial" w:cs="Arial"/>
+          <w:sz w:val="24"/>
+        </w:rPr>
+        <w:t>.</w:t>
       </w:r>
     </w:p>
     <w:p>
@@ -1851,7 +1942,7 @@
     </w:p>
     <w:p>
       <w:pPr>
-        <w:pStyle w:val="Geenafstand"/>
+        <w:pStyle w:val="NoSpacing"/>
         <w:ind w:left="720" w:firstLine="720"/>
       </w:pPr>
       <w:r>
@@ -1926,7 +2017,7 @@
     <w:sdtContent>
       <w:p>
         <w:pPr>
-          <w:pStyle w:val="Voettekst"/>
+          <w:pStyle w:val="Footer"/>
           <w:jc w:val="right"/>
         </w:pPr>
         <w:r>
@@ -1953,7 +2044,7 @@
   </w:sdt>
   <w:p>
     <w:pPr>
-      <w:pStyle w:val="Voettekst"/>
+      <w:pStyle w:val="Footer"/>
     </w:pPr>
   </w:p>
 </w:ftr>
@@ -2296,6 +2387,7 @@
     <w:lsdException w:name="HTML Sample" w:semiHidden="1" w:unhideWhenUsed="1"/>
     <w:lsdException w:name="HTML Typewriter" w:semiHidden="1" w:unhideWhenUsed="1"/>
     <w:lsdException w:name="HTML Variable" w:semiHidden="1" w:unhideWhenUsed="1"/>
+    <w:lsdException w:name="Normal Table" w:semiHidden="1" w:unhideWhenUsed="1"/>
     <w:lsdException w:name="annotation subject" w:semiHidden="1" w:unhideWhenUsed="1"/>
     <w:lsdException w:name="No List" w:semiHidden="1" w:unhideWhenUsed="1"/>
     <w:lsdException w:name="Outline List 1" w:semiHidden="1" w:unhideWhenUsed="1"/>
@@ -2339,8 +2431,10 @@
     <w:lsdException w:name="Table Elegant" w:semiHidden="1" w:unhideWhenUsed="1"/>
     <w:lsdException w:name="Table Professional" w:semiHidden="1" w:unhideWhenUsed="1"/>
     <w:lsdException w:name="Table Subtle 1" w:semiHidden="1" w:unhideWhenUsed="1"/>
+    <w:lsdException w:name="Table Subtle 2" w:semiHidden="1" w:unhideWhenUsed="1"/>
     <w:lsdException w:name="Table Web 1" w:semiHidden="1" w:unhideWhenUsed="1"/>
     <w:lsdException w:name="Table Web 2" w:semiHidden="1" w:unhideWhenUsed="1"/>
+    <w:lsdException w:name="Table Web 3" w:semiHidden="1" w:unhideWhenUsed="1"/>
     <w:lsdException w:name="Balloon Text" w:semiHidden="1" w:unhideWhenUsed="1"/>
     <w:lsdException w:name="Table Grid" w:uiPriority="39"/>
     <w:lsdException w:name="Table Theme" w:semiHidden="1" w:unhideWhenUsed="1"/>
@@ -2564,7 +2658,7 @@
     <w:lsdException w:name="Hashtag" w:semiHidden="1" w:unhideWhenUsed="1"/>
     <w:lsdException w:name="Unresolved Mention" w:semiHidden="1" w:unhideWhenUsed="1"/>
   </w:latentStyles>
-  <w:style w:type="paragraph" w:default="1" w:styleId="Standaard">
+  <w:style w:type="paragraph" w:default="1" w:styleId="Normal">
     <w:name w:val="Normal"/>
     <w:qFormat/>
     <w:rsid w:val="00CE3AED"/>
@@ -2573,11 +2667,11 @@
       <w:sz w:val="18"/>
     </w:rPr>
   </w:style>
-  <w:style w:type="paragraph" w:styleId="Kop1">
+  <w:style w:type="paragraph" w:styleId="Heading1">
     <w:name w:val="heading 1"/>
-    <w:basedOn w:val="Standaard"/>
-    <w:next w:val="Standaard"/>
-    <w:link w:val="Kop1Char"/>
+    <w:basedOn w:val="Normal"/>
+    <w:next w:val="Normal"/>
+    <w:link w:val="Heading1Char"/>
     <w:uiPriority w:val="9"/>
     <w:qFormat/>
     <w:rsid w:val="00F455B3"/>
@@ -2594,11 +2688,11 @@
       <w:szCs w:val="32"/>
     </w:rPr>
   </w:style>
-  <w:style w:type="paragraph" w:styleId="Kop2">
+  <w:style w:type="paragraph" w:styleId="Heading2">
     <w:name w:val="heading 2"/>
-    <w:basedOn w:val="Standaard"/>
-    <w:next w:val="Standaard"/>
-    <w:link w:val="Kop2Char"/>
+    <w:basedOn w:val="Normal"/>
+    <w:next w:val="Normal"/>
+    <w:link w:val="Heading2Char"/>
     <w:uiPriority w:val="9"/>
     <w:unhideWhenUsed/>
     <w:qFormat/>
@@ -2616,13 +2710,13 @@
       <w:szCs w:val="26"/>
     </w:rPr>
   </w:style>
-  <w:style w:type="character" w:default="1" w:styleId="Standaardalinea-lettertype">
+  <w:style w:type="character" w:default="1" w:styleId="DefaultParagraphFont">
     <w:name w:val="Default Paragraph Font"/>
     <w:uiPriority w:val="1"/>
     <w:semiHidden/>
     <w:unhideWhenUsed/>
   </w:style>
-  <w:style w:type="table" w:default="1" w:styleId="Standaardtabel">
+  <w:style w:type="table" w:default="1" w:styleId="TableNormal">
     <w:name w:val="Normal Table"/>
     <w:uiPriority w:val="99"/>
     <w:semiHidden/>
@@ -2637,16 +2731,16 @@
       </w:tblCellMar>
     </w:tblPr>
   </w:style>
-  <w:style w:type="numbering" w:default="1" w:styleId="Geenlijst">
+  <w:style w:type="numbering" w:default="1" w:styleId="NoList">
     <w:name w:val="No List"/>
     <w:uiPriority w:val="99"/>
     <w:semiHidden/>
     <w:unhideWhenUsed/>
   </w:style>
-  <w:style w:type="character" w:customStyle="1" w:styleId="Kop1Char">
-    <w:name w:val="Kop 1 Char"/>
-    <w:basedOn w:val="Standaardalinea-lettertype"/>
-    <w:link w:val="Kop1"/>
+  <w:style w:type="character" w:customStyle="1" w:styleId="Heading1Char">
+    <w:name w:val="Heading 1 Char"/>
+    <w:basedOn w:val="DefaultParagraphFont"/>
+    <w:link w:val="Heading1"/>
     <w:uiPriority w:val="9"/>
     <w:rsid w:val="00F455B3"/>
     <w:rPr>
@@ -2656,10 +2750,10 @@
       <w:szCs w:val="32"/>
     </w:rPr>
   </w:style>
-  <w:style w:type="character" w:customStyle="1" w:styleId="Kop2Char">
-    <w:name w:val="Kop 2 Char"/>
-    <w:basedOn w:val="Standaardalinea-lettertype"/>
-    <w:link w:val="Kop2"/>
+  <w:style w:type="character" w:customStyle="1" w:styleId="Heading2Char">
+    <w:name w:val="Heading 2 Char"/>
+    <w:basedOn w:val="DefaultParagraphFont"/>
+    <w:link w:val="Heading2"/>
     <w:uiPriority w:val="9"/>
     <w:rsid w:val="00D97D37"/>
     <w:rPr>
@@ -2669,9 +2763,9 @@
       <w:szCs w:val="26"/>
     </w:rPr>
   </w:style>
-  <w:style w:type="paragraph" w:styleId="Normaalweb">
+  <w:style w:type="paragraph" w:styleId="NormalWeb">
     <w:name w:val="Normal (Web)"/>
-    <w:basedOn w:val="Standaard"/>
+    <w:basedOn w:val="Normal"/>
     <w:uiPriority w:val="99"/>
     <w:unhideWhenUsed/>
     <w:rsid w:val="00455AE9"/>
@@ -2687,7 +2781,7 @@
   </w:style>
   <w:style w:type="character" w:styleId="Hyperlink">
     <w:name w:val="Hyperlink"/>
-    <w:basedOn w:val="Standaardalinea-lettertype"/>
+    <w:basedOn w:val="DefaultParagraphFont"/>
     <w:uiPriority w:val="99"/>
     <w:unhideWhenUsed/>
     <w:rsid w:val="00163F8D"/>
@@ -2698,7 +2792,7 @@
   </w:style>
   <w:style w:type="character" w:customStyle="1" w:styleId="Onopgelostemelding1">
     <w:name w:val="Onopgeloste melding1"/>
-    <w:basedOn w:val="Standaardalinea-lettertype"/>
+    <w:basedOn w:val="DefaultParagraphFont"/>
     <w:uiPriority w:val="99"/>
     <w:semiHidden/>
     <w:unhideWhenUsed/>
@@ -2708,10 +2802,10 @@
       <w:shd w:val="clear" w:color="auto" w:fill="E6E6E6"/>
     </w:rPr>
   </w:style>
-  <w:style w:type="paragraph" w:styleId="Ballontekst">
+  <w:style w:type="paragraph" w:styleId="BalloonText">
     <w:name w:val="Balloon Text"/>
-    <w:basedOn w:val="Standaard"/>
-    <w:link w:val="BallontekstChar"/>
+    <w:basedOn w:val="Normal"/>
+    <w:link w:val="BalloonTextChar"/>
     <w:uiPriority w:val="99"/>
     <w:semiHidden/>
     <w:unhideWhenUsed/>
@@ -2724,10 +2818,10 @@
       <w:szCs w:val="18"/>
     </w:rPr>
   </w:style>
-  <w:style w:type="character" w:customStyle="1" w:styleId="BallontekstChar">
-    <w:name w:val="Ballontekst Char"/>
-    <w:basedOn w:val="Standaardalinea-lettertype"/>
-    <w:link w:val="Ballontekst"/>
+  <w:style w:type="character" w:customStyle="1" w:styleId="BalloonTextChar">
+    <w:name w:val="Balloon Text Char"/>
+    <w:basedOn w:val="DefaultParagraphFont"/>
+    <w:link w:val="BalloonText"/>
     <w:uiPriority w:val="99"/>
     <w:semiHidden/>
     <w:rsid w:val="00094840"/>
@@ -2737,9 +2831,9 @@
       <w:szCs w:val="18"/>
     </w:rPr>
   </w:style>
-  <w:style w:type="paragraph" w:styleId="Geenafstand">
+  <w:style w:type="paragraph" w:styleId="NoSpacing">
     <w:name w:val="No Spacing"/>
-    <w:link w:val="GeenafstandChar"/>
+    <w:link w:val="NoSpacingChar"/>
     <w:uiPriority w:val="1"/>
     <w:qFormat/>
     <w:rsid w:val="00113B13"/>
@@ -2751,10 +2845,10 @@
       <w:lang w:val="nl-NL" w:eastAsia="nl-NL"/>
     </w:rPr>
   </w:style>
-  <w:style w:type="character" w:customStyle="1" w:styleId="GeenafstandChar">
-    <w:name w:val="Geen afstand Char"/>
-    <w:basedOn w:val="Standaardalinea-lettertype"/>
-    <w:link w:val="Geenafstand"/>
+  <w:style w:type="character" w:customStyle="1" w:styleId="NoSpacingChar">
+    <w:name w:val="No Spacing Char"/>
+    <w:basedOn w:val="DefaultParagraphFont"/>
+    <w:link w:val="NoSpacing"/>
     <w:uiPriority w:val="1"/>
     <w:rsid w:val="00113B13"/>
     <w:rPr>
@@ -2762,10 +2856,10 @@
       <w:lang w:val="nl-NL" w:eastAsia="nl-NL"/>
     </w:rPr>
   </w:style>
-  <w:style w:type="paragraph" w:styleId="Kopvaninhoudsopgave">
+  <w:style w:type="paragraph" w:styleId="TOCHeading">
     <w:name w:val="TOC Heading"/>
-    <w:basedOn w:val="Kop1"/>
-    <w:next w:val="Standaard"/>
+    <w:basedOn w:val="Heading1"/>
+    <w:next w:val="Normal"/>
     <w:uiPriority w:val="39"/>
     <w:unhideWhenUsed/>
     <w:qFormat/>
@@ -2777,10 +2871,10 @@
       <w:lang w:val="nl-NL" w:eastAsia="nl-NL"/>
     </w:rPr>
   </w:style>
-  <w:style w:type="paragraph" w:styleId="Inhopg1">
+  <w:style w:type="paragraph" w:styleId="TOC1">
     <w:name w:val="toc 1"/>
-    <w:basedOn w:val="Standaard"/>
-    <w:next w:val="Standaard"/>
+    <w:basedOn w:val="Normal"/>
+    <w:next w:val="Normal"/>
     <w:autoRedefine/>
     <w:uiPriority w:val="39"/>
     <w:unhideWhenUsed/>
@@ -2789,10 +2883,10 @@
       <w:spacing w:after="100"/>
     </w:pPr>
   </w:style>
-  <w:style w:type="paragraph" w:styleId="Koptekst">
+  <w:style w:type="paragraph" w:styleId="Header">
     <w:name w:val="header"/>
-    <w:basedOn w:val="Standaard"/>
-    <w:link w:val="KoptekstChar"/>
+    <w:basedOn w:val="Normal"/>
+    <w:link w:val="HeaderChar"/>
     <w:uiPriority w:val="99"/>
     <w:unhideWhenUsed/>
     <w:rsid w:val="00113B13"/>
@@ -2804,10 +2898,10 @@
       <w:spacing w:after="0" w:line="240" w:lineRule="auto"/>
     </w:pPr>
   </w:style>
-  <w:style w:type="character" w:customStyle="1" w:styleId="KoptekstChar">
-    <w:name w:val="Koptekst Char"/>
-    <w:basedOn w:val="Standaardalinea-lettertype"/>
-    <w:link w:val="Koptekst"/>
+  <w:style w:type="character" w:customStyle="1" w:styleId="HeaderChar">
+    <w:name w:val="Header Char"/>
+    <w:basedOn w:val="DefaultParagraphFont"/>
+    <w:link w:val="Header"/>
     <w:uiPriority w:val="99"/>
     <w:rsid w:val="00113B13"/>
     <w:rPr>
@@ -2815,10 +2909,10 @@
       <w:sz w:val="18"/>
     </w:rPr>
   </w:style>
-  <w:style w:type="paragraph" w:styleId="Voettekst">
+  <w:style w:type="paragraph" w:styleId="Footer">
     <w:name w:val="footer"/>
-    <w:basedOn w:val="Standaard"/>
-    <w:link w:val="VoettekstChar"/>
+    <w:basedOn w:val="Normal"/>
+    <w:link w:val="FooterChar"/>
     <w:uiPriority w:val="99"/>
     <w:unhideWhenUsed/>
     <w:rsid w:val="00113B13"/>
@@ -2830,10 +2924,10 @@
       <w:spacing w:after="0" w:line="240" w:lineRule="auto"/>
     </w:pPr>
   </w:style>
-  <w:style w:type="character" w:customStyle="1" w:styleId="VoettekstChar">
-    <w:name w:val="Voettekst Char"/>
-    <w:basedOn w:val="Standaardalinea-lettertype"/>
-    <w:link w:val="Voettekst"/>
+  <w:style w:type="character" w:customStyle="1" w:styleId="FooterChar">
+    <w:name w:val="Footer Char"/>
+    <w:basedOn w:val="DefaultParagraphFont"/>
+    <w:link w:val="Footer"/>
     <w:uiPriority w:val="99"/>
     <w:rsid w:val="00113B13"/>
     <w:rPr>
@@ -3110,7 +3204,7 @@
 </file>
 
 <file path=customXml/itemProps1.xml><?xml version="1.0" encoding="utf-8"?>
-<ds:datastoreItem xmlns:ds="http://schemas.openxmlformats.org/officeDocument/2006/customXml" ds:itemID="{31E64D7E-05D4-4C63-8752-8CFC6FB23A3B}">
+<ds:datastoreItem xmlns:ds="http://schemas.openxmlformats.org/officeDocument/2006/customXml" ds:itemID="{4FE86E80-BD68-4D69-8854-AE9B644A8C52}">
   <ds:schemaRefs>
     <ds:schemaRef ds:uri="http://schemas.openxmlformats.org/officeDocument/2006/bibliography"/>
   </ds:schemaRefs>

</xml_diff>